<commit_message>
moved cup weight to the top
</commit_message>
<xml_diff>
--- a/Lucky Charms Data Collection Sheet.docx
+++ b/Lucky Charms Data Collection Sheet.docx
@@ -32,17 +32,24 @@
       </w:r>
       <w:r>
         <w:rPr>
-          <w:sz w:val="52"/>
-          <w:szCs w:val="52"/>
+          <w:sz w:val="32"/>
+          <w:szCs w:val="32"/>
         </w:rPr>
-        <w:tab/>
+        <w:t>Team</w:t>
       </w:r>
       <w:r>
         <w:rPr>
           <w:sz w:val="32"/>
           <w:szCs w:val="32"/>
         </w:rPr>
-        <w:t>Team:</w:t>
+        <w:t xml:space="preserve"> (box)</w:t>
+      </w:r>
+      <w:r>
+        <w:rPr>
+          <w:sz w:val="32"/>
+          <w:szCs w:val="32"/>
+        </w:rPr>
+        <w:t>:</w:t>
       </w:r>
       <w:r>
         <w:rPr>
@@ -56,18 +63,31 @@
           <w:sz w:val="32"/>
           <w:szCs w:val="32"/>
         </w:rPr>
-        <w:t>_________________</w:t>
+        <w:t>________________</w:t>
+      </w:r>
+      <w:r>
+        <w:rPr>
+          <w:sz w:val="32"/>
+          <w:szCs w:val="32"/>
+        </w:rPr>
+        <w:t>__</w:t>
+      </w:r>
+      <w:r>
+        <w:rPr>
+          <w:sz w:val="32"/>
+          <w:szCs w:val="32"/>
+        </w:rPr>
+        <w:t>_</w:t>
       </w:r>
     </w:p>
     <w:tbl>
       <w:tblPr>
         <w:tblStyle w:val="TableGrid"/>
-        <w:tblpPr w:leftFromText="180" w:rightFromText="180" w:vertAnchor="text" w:horzAnchor="margin" w:tblpY="157"/>
-        <w:tblW w:w="13624" w:type="dxa"/>
+        <w:tblpPr w:leftFromText="180" w:rightFromText="180" w:vertAnchor="text" w:horzAnchor="margin" w:tblpY="707"/>
+        <w:tblW w:w="12505" w:type="dxa"/>
         <w:tblLook w:val="04A0" w:firstRow="1" w:lastRow="0" w:firstColumn="1" w:lastColumn="0" w:noHBand="0" w:noVBand="1"/>
       </w:tblPr>
       <w:tblGrid>
-        <w:gridCol w:w="1255"/>
         <w:gridCol w:w="848"/>
         <w:gridCol w:w="1222"/>
         <w:gridCol w:w="952"/>
@@ -78,7 +98,7 @@
         <w:gridCol w:w="1126"/>
         <w:gridCol w:w="1123"/>
         <w:gridCol w:w="1149"/>
-        <w:gridCol w:w="1346"/>
+        <w:gridCol w:w="1482"/>
       </w:tblGrid>
       <w:tr>
         <w:trPr>
@@ -86,24 +106,11 @@
         </w:trPr>
         <w:tc>
           <w:tcPr>
-            <w:tcW w:w="1255" w:type="dxa"/>
+            <w:tcW w:w="848" w:type="dxa"/>
           </w:tcPr>
           <w:p>
             <w:r>
-              <w:t>Box (team)</w:t>
-            </w:r>
-          </w:p>
-        </w:tc>
-        <w:tc>
-          <w:tcPr>
-            <w:tcW w:w="848" w:type="dxa"/>
-          </w:tcPr>
-          <w:p>
-            <w:r>
-              <w:t>Bowl</w:t>
-            </w:r>
-            <w:r>
-              <w:t xml:space="preserve"> #</w:t>
+              <w:t>Bowl #</w:t>
             </w:r>
           </w:p>
         </w:tc>
@@ -199,11 +206,11 @@
         </w:tc>
         <w:tc>
           <w:tcPr>
-            <w:tcW w:w="1346" w:type="dxa"/>
+            <w:tcW w:w="1482" w:type="dxa"/>
           </w:tcPr>
           <w:p>
             <w:r>
-              <w:t>TotalCharms</w:t>
+              <w:t>Total Charms</w:t>
             </w:r>
           </w:p>
         </w:tc>
@@ -212,12 +219,6 @@
         <w:trPr>
           <w:trHeight w:val="355"/>
         </w:trPr>
-        <w:tc>
-          <w:tcPr>
-            <w:tcW w:w="1255" w:type="dxa"/>
-          </w:tcPr>
-          <w:p/>
-        </w:tc>
         <w:tc>
           <w:tcPr>
             <w:tcW w:w="848" w:type="dxa"/>
@@ -287,7 +288,7 @@
         </w:tc>
         <w:tc>
           <w:tcPr>
-            <w:tcW w:w="1346" w:type="dxa"/>
+            <w:tcW w:w="1482" w:type="dxa"/>
           </w:tcPr>
           <w:p/>
         </w:tc>
@@ -296,12 +297,6 @@
         <w:trPr>
           <w:trHeight w:val="376"/>
         </w:trPr>
-        <w:tc>
-          <w:tcPr>
-            <w:tcW w:w="1255" w:type="dxa"/>
-          </w:tcPr>
-          <w:p/>
-        </w:tc>
         <w:tc>
           <w:tcPr>
             <w:tcW w:w="848" w:type="dxa"/>
@@ -371,7 +366,7 @@
         </w:tc>
         <w:tc>
           <w:tcPr>
-            <w:tcW w:w="1346" w:type="dxa"/>
+            <w:tcW w:w="1482" w:type="dxa"/>
           </w:tcPr>
           <w:p/>
         </w:tc>
@@ -380,12 +375,6 @@
         <w:trPr>
           <w:trHeight w:val="355"/>
         </w:trPr>
-        <w:tc>
-          <w:tcPr>
-            <w:tcW w:w="1255" w:type="dxa"/>
-          </w:tcPr>
-          <w:p/>
-        </w:tc>
         <w:tc>
           <w:tcPr>
             <w:tcW w:w="848" w:type="dxa"/>
@@ -455,7 +444,7 @@
         </w:tc>
         <w:tc>
           <w:tcPr>
-            <w:tcW w:w="1346" w:type="dxa"/>
+            <w:tcW w:w="1482" w:type="dxa"/>
           </w:tcPr>
           <w:p/>
         </w:tc>
@@ -464,12 +453,6 @@
         <w:trPr>
           <w:trHeight w:val="376"/>
         </w:trPr>
-        <w:tc>
-          <w:tcPr>
-            <w:tcW w:w="1255" w:type="dxa"/>
-          </w:tcPr>
-          <w:p/>
-        </w:tc>
         <w:tc>
           <w:tcPr>
             <w:tcW w:w="848" w:type="dxa"/>
@@ -539,7 +522,7 @@
         </w:tc>
         <w:tc>
           <w:tcPr>
-            <w:tcW w:w="1346" w:type="dxa"/>
+            <w:tcW w:w="1482" w:type="dxa"/>
           </w:tcPr>
           <w:p/>
         </w:tc>
@@ -548,12 +531,6 @@
         <w:trPr>
           <w:trHeight w:val="355"/>
         </w:trPr>
-        <w:tc>
-          <w:tcPr>
-            <w:tcW w:w="1255" w:type="dxa"/>
-          </w:tcPr>
-          <w:p/>
-        </w:tc>
         <w:tc>
           <w:tcPr>
             <w:tcW w:w="848" w:type="dxa"/>
@@ -623,7 +600,7 @@
         </w:tc>
         <w:tc>
           <w:tcPr>
-            <w:tcW w:w="1346" w:type="dxa"/>
+            <w:tcW w:w="1482" w:type="dxa"/>
           </w:tcPr>
           <w:p/>
         </w:tc>
@@ -632,12 +609,6 @@
         <w:trPr>
           <w:trHeight w:val="376"/>
         </w:trPr>
-        <w:tc>
-          <w:tcPr>
-            <w:tcW w:w="1255" w:type="dxa"/>
-          </w:tcPr>
-          <w:p/>
-        </w:tc>
         <w:tc>
           <w:tcPr>
             <w:tcW w:w="848" w:type="dxa"/>
@@ -707,7 +678,7 @@
         </w:tc>
         <w:tc>
           <w:tcPr>
-            <w:tcW w:w="1346" w:type="dxa"/>
+            <w:tcW w:w="1482" w:type="dxa"/>
           </w:tcPr>
           <w:p/>
         </w:tc>
@@ -716,12 +687,6 @@
         <w:trPr>
           <w:trHeight w:val="376"/>
         </w:trPr>
-        <w:tc>
-          <w:tcPr>
-            <w:tcW w:w="1255" w:type="dxa"/>
-          </w:tcPr>
-          <w:p/>
-        </w:tc>
         <w:tc>
           <w:tcPr>
             <w:tcW w:w="848" w:type="dxa"/>
@@ -791,7 +756,7 @@
         </w:tc>
         <w:tc>
           <w:tcPr>
-            <w:tcW w:w="1346" w:type="dxa"/>
+            <w:tcW w:w="1482" w:type="dxa"/>
           </w:tcPr>
           <w:p/>
         </w:tc>
@@ -800,12 +765,6 @@
         <w:trPr>
           <w:trHeight w:val="355"/>
         </w:trPr>
-        <w:tc>
-          <w:tcPr>
-            <w:tcW w:w="1255" w:type="dxa"/>
-          </w:tcPr>
-          <w:p/>
-        </w:tc>
         <w:tc>
           <w:tcPr>
             <w:tcW w:w="848" w:type="dxa"/>
@@ -875,7 +834,7 @@
         </w:tc>
         <w:tc>
           <w:tcPr>
-            <w:tcW w:w="1346" w:type="dxa"/>
+            <w:tcW w:w="1482" w:type="dxa"/>
           </w:tcPr>
           <w:p/>
         </w:tc>
@@ -884,12 +843,6 @@
         <w:trPr>
           <w:trHeight w:val="376"/>
         </w:trPr>
-        <w:tc>
-          <w:tcPr>
-            <w:tcW w:w="1255" w:type="dxa"/>
-          </w:tcPr>
-          <w:p/>
-        </w:tc>
         <w:tc>
           <w:tcPr>
             <w:tcW w:w="848" w:type="dxa"/>
@@ -959,7 +912,7 @@
         </w:tc>
         <w:tc>
           <w:tcPr>
-            <w:tcW w:w="1346" w:type="dxa"/>
+            <w:tcW w:w="1482" w:type="dxa"/>
           </w:tcPr>
           <w:p/>
         </w:tc>
@@ -968,12 +921,6 @@
         <w:trPr>
           <w:trHeight w:val="355"/>
         </w:trPr>
-        <w:tc>
-          <w:tcPr>
-            <w:tcW w:w="1255" w:type="dxa"/>
-          </w:tcPr>
-          <w:p/>
-        </w:tc>
         <w:tc>
           <w:tcPr>
             <w:tcW w:w="848" w:type="dxa"/>
@@ -1043,7 +990,7 @@
         </w:tc>
         <w:tc>
           <w:tcPr>
-            <w:tcW w:w="1346" w:type="dxa"/>
+            <w:tcW w:w="1482" w:type="dxa"/>
           </w:tcPr>
           <w:p/>
         </w:tc>
@@ -1052,12 +999,6 @@
         <w:trPr>
           <w:trHeight w:val="376"/>
         </w:trPr>
-        <w:tc>
-          <w:tcPr>
-            <w:tcW w:w="1255" w:type="dxa"/>
-          </w:tcPr>
-          <w:p/>
-        </w:tc>
         <w:tc>
           <w:tcPr>
             <w:tcW w:w="848" w:type="dxa"/>
@@ -1127,7 +1068,7 @@
         </w:tc>
         <w:tc>
           <w:tcPr>
-            <w:tcW w:w="1346" w:type="dxa"/>
+            <w:tcW w:w="1482" w:type="dxa"/>
           </w:tcPr>
           <w:p/>
         </w:tc>
@@ -1136,12 +1077,6 @@
         <w:trPr>
           <w:trHeight w:val="355"/>
         </w:trPr>
-        <w:tc>
-          <w:tcPr>
-            <w:tcW w:w="1255" w:type="dxa"/>
-          </w:tcPr>
-          <w:p/>
-        </w:tc>
         <w:tc>
           <w:tcPr>
             <w:tcW w:w="848" w:type="dxa"/>
@@ -1211,7 +1146,7 @@
         </w:tc>
         <w:tc>
           <w:tcPr>
-            <w:tcW w:w="1346" w:type="dxa"/>
+            <w:tcW w:w="1482" w:type="dxa"/>
           </w:tcPr>
           <w:p/>
         </w:tc>
@@ -1220,12 +1155,6 @@
         <w:trPr>
           <w:trHeight w:val="376"/>
         </w:trPr>
-        <w:tc>
-          <w:tcPr>
-            <w:tcW w:w="1255" w:type="dxa"/>
-          </w:tcPr>
-          <w:p/>
-        </w:tc>
         <w:tc>
           <w:tcPr>
             <w:tcW w:w="848" w:type="dxa"/>
@@ -1295,7 +1224,7 @@
         </w:tc>
         <w:tc>
           <w:tcPr>
-            <w:tcW w:w="1346" w:type="dxa"/>
+            <w:tcW w:w="1482" w:type="dxa"/>
           </w:tcPr>
           <w:p/>
         </w:tc>
@@ -1304,12 +1233,6 @@
         <w:trPr>
           <w:trHeight w:val="355"/>
         </w:trPr>
-        <w:tc>
-          <w:tcPr>
-            <w:tcW w:w="1255" w:type="dxa"/>
-          </w:tcPr>
-          <w:p/>
-        </w:tc>
         <w:tc>
           <w:tcPr>
             <w:tcW w:w="848" w:type="dxa"/>
@@ -1379,7 +1302,7 @@
         </w:tc>
         <w:tc>
           <w:tcPr>
-            <w:tcW w:w="1346" w:type="dxa"/>
+            <w:tcW w:w="1482" w:type="dxa"/>
           </w:tcPr>
           <w:p/>
         </w:tc>
@@ -1388,12 +1311,6 @@
         <w:trPr>
           <w:trHeight w:val="355"/>
         </w:trPr>
-        <w:tc>
-          <w:tcPr>
-            <w:tcW w:w="1255" w:type="dxa"/>
-          </w:tcPr>
-          <w:p/>
-        </w:tc>
         <w:tc>
           <w:tcPr>
             <w:tcW w:w="848" w:type="dxa"/>
@@ -1463,7 +1380,7 @@
         </w:tc>
         <w:tc>
           <w:tcPr>
-            <w:tcW w:w="1346" w:type="dxa"/>
+            <w:tcW w:w="1482" w:type="dxa"/>
           </w:tcPr>
           <w:p/>
         </w:tc>
@@ -1472,12 +1389,6 @@
         <w:trPr>
           <w:trHeight w:val="355"/>
         </w:trPr>
-        <w:tc>
-          <w:tcPr>
-            <w:tcW w:w="1255" w:type="dxa"/>
-          </w:tcPr>
-          <w:p/>
-        </w:tc>
         <w:tc>
           <w:tcPr>
             <w:tcW w:w="848" w:type="dxa"/>
@@ -1547,7 +1458,7 @@
         </w:tc>
         <w:tc>
           <w:tcPr>
-            <w:tcW w:w="1346" w:type="dxa"/>
+            <w:tcW w:w="1482" w:type="dxa"/>
           </w:tcPr>
           <w:p/>
         </w:tc>
@@ -1556,12 +1467,6 @@
         <w:trPr>
           <w:trHeight w:val="355"/>
         </w:trPr>
-        <w:tc>
-          <w:tcPr>
-            <w:tcW w:w="1255" w:type="dxa"/>
-          </w:tcPr>
-          <w:p/>
-        </w:tc>
         <w:tc>
           <w:tcPr>
             <w:tcW w:w="848" w:type="dxa"/>
@@ -1631,12 +1536,27 @@
         </w:tc>
         <w:tc>
           <w:tcPr>
-            <w:tcW w:w="1346" w:type="dxa"/>
+            <w:tcW w:w="1482" w:type="dxa"/>
           </w:tcPr>
           <w:p/>
         </w:tc>
       </w:tr>
     </w:tbl>
+    <w:p>
+      <w:pPr>
+        <w:ind w:left="7920" w:firstLine="720"/>
+      </w:pPr>
+      <w:r>
+        <w:t xml:space="preserve">Weight of the bowl (cup), in grams: </w:t>
+      </w:r>
+      <w:r>
+        <w:rPr>
+          <w:sz w:val="32"/>
+          <w:szCs w:val="32"/>
+        </w:rPr>
+        <w:t>_________</w:t>
+      </w:r>
+    </w:p>
     <w:p/>
     <w:p/>
     <w:p>
@@ -1711,20 +1631,6 @@
       <w:pPr>
         <w:ind w:left="7920"/>
       </w:pPr>
-    </w:p>
-    <w:p>
-      <w:pPr>
-        <w:ind w:left="7920"/>
-      </w:pPr>
-      <w:r>
-        <w:t>Weight of the bowl (cup), in grams:</w:t>
-      </w:r>
-      <w:r>
-        <w:t xml:space="preserve"> </w:t>
-      </w:r>
-      <w:r>
-        <w:t>__________</w:t>
-      </w:r>
     </w:p>
     <w:p>
       <w:r>
@@ -1812,8 +1718,13 @@
         </w:numPr>
       </w:pPr>
       <w:r>
-        <w:t>Do not shake the box</w:t>
+        <w:t xml:space="preserve">Do not shake the </w:t>
       </w:r>
+      <w:proofErr w:type="gramStart"/>
+      <w:r>
+        <w:t>box</w:t>
+      </w:r>
+      <w:proofErr w:type="gramEnd"/>
     </w:p>
     <w:p>
       <w:pPr>
@@ -1824,8 +1735,13 @@
         </w:numPr>
       </w:pPr>
       <w:r>
-        <w:t>Do not remove plastic bag from Lucky Charms box</w:t>
+        <w:t xml:space="preserve">Do not remove plastic bag from Lucky Charms </w:t>
       </w:r>
+      <w:proofErr w:type="gramStart"/>
+      <w:r>
+        <w:t>box</w:t>
+      </w:r>
+      <w:proofErr w:type="gramEnd"/>
     </w:p>
     <w:p>
       <w:pPr>
@@ -1836,8 +1752,13 @@
         </w:numPr>
       </w:pPr>
       <w:r>
-        <w:t>Discard counted Lucky Charms into trash bag</w:t>
+        <w:t xml:space="preserve">Discard counted Lucky Charms into trash </w:t>
       </w:r>
+      <w:proofErr w:type="gramStart"/>
+      <w:r>
+        <w:t>bag</w:t>
+      </w:r>
+      <w:proofErr w:type="gramEnd"/>
     </w:p>
     <w:p>
       <w:pPr>
@@ -1848,8 +1769,13 @@
         </w:numPr>
       </w:pPr>
       <w:r>
-        <w:t>Keep your area clean</w:t>
+        <w:t xml:space="preserve">Keep your area </w:t>
       </w:r>
+      <w:proofErr w:type="gramStart"/>
+      <w:r>
+        <w:t>clean</w:t>
+      </w:r>
+      <w:proofErr w:type="gramEnd"/>
     </w:p>
     <w:p>
       <w:pPr>

</xml_diff>